<commit_message>
i added some more words or sentenseces to this file
</commit_message>
<xml_diff>
--- a/second.docx
+++ b/second.docx
@@ -7,7 +7,6 @@
         <w:bidi/>
         <w:jc w:val="center"/>
         <w:rPr>
-          <w:rFonts w:hint="cs"/>
           <w:sz w:val="48"/>
           <w:szCs w:val="48"/>
           <w:rtl/>
@@ -60,6 +59,25 @@
           <w:lang w:bidi="fa-IR"/>
         </w:rPr>
         <w:t>.</w:t>
+      </w:r>
+    </w:p>
+    <w:p>
+      <w:pPr>
+        <w:bidi/>
+        <w:jc w:val="right"/>
+        <w:rPr>
+          <w:sz w:val="48"/>
+          <w:szCs w:val="48"/>
+          <w:lang w:bidi="fa-IR"/>
+        </w:rPr>
+      </w:pPr>
+      <w:r>
+        <w:rPr>
+          <w:sz w:val="48"/>
+          <w:szCs w:val="48"/>
+          <w:lang w:bidi="fa-IR"/>
+        </w:rPr>
+        <w:t>You know what it’s very important to know the way of working with gitup.</w:t>
       </w:r>
       <w:bookmarkStart w:id="0" w:name="_GoBack"/>
       <w:bookmarkEnd w:id="0"/>

</xml_diff>